<commit_message>
Added new functionality and documentation for RESILIENTGEM, including a solution for calculating the resilience of numbers and a binary search implementation.
</commit_message>
<xml_diff>
--- a/HaiZuka - Phan Đức Hải/DeThiHSG/RESILIENTGEM/RESILIENTGEM.docx
+++ b/HaiZuka - Phan Đức Hải/DeThiHSG/RESILIENTGEM/RESILIENTGEM.docx
@@ -44,13 +44,7 @@
         <w:t xml:space="preserve"> và</w:t>
       </w:r>
       <w:r>
-        <w:t xml:space="preserve"> viên ngọc chống chịu được nhiều lần tấn công nhất trước khi bị phá hủy</w:t>
-      </w:r>
-      <w:r>
-        <w:t xml:space="preserve"> </w:t>
-      </w:r>
-      <w:r>
-        <w:t>trong các viên ngọc có sức mạnh từ 1 đến</w:t>
+        <w:t xml:space="preserve"> viên ngọc chống chịu được nhiều lần tấn công nhất trước khi bị phá hủy trong các viên ngọc có sức mạnh từ 1 đến</w:t>
       </w:r>
       <w:r>
         <w:rPr>
@@ -468,6 +462,802 @@
         <w:t>Từ 1 đến 33 thì viên ngọc 29 là viên ngọc chống chịu được nhiều lần nhất</w:t>
       </w:r>
     </w:p>
+    <w:p>
+      <w:r>
+        <w:br w:type="page"/>
+      </w:r>
+    </w:p>
+    <w:p>
+      <w:r>
+        <w:rPr>
+          <w:noProof/>
+        </w:rPr>
+        <w:lastRenderedPageBreak/>
+        <mc:AlternateContent>
+          <mc:Choice Requires="wps">
+            <w:drawing>
+              <wp:anchor distT="45720" distB="45720" distL="114300" distR="114300" simplePos="0" relativeHeight="251659264" behindDoc="0" locked="0" layoutInCell="1" allowOverlap="1" wp14:anchorId="722F460F" wp14:editId="1AF9541B">
+                <wp:simplePos x="0" y="0"/>
+                <wp:positionH relativeFrom="margin">
+                  <wp:align>right</wp:align>
+                </wp:positionH>
+                <wp:positionV relativeFrom="paragraph">
+                  <wp:posOffset>1</wp:posOffset>
+                </wp:positionV>
+                <wp:extent cx="5924550" cy="9545320"/>
+                <wp:effectExtent l="0" t="0" r="19050" b="17780"/>
+                <wp:wrapSquare wrapText="bothSides"/>
+                <wp:docPr id="217" name="Text Box 2"/>
+                <wp:cNvGraphicFramePr>
+                  <a:graphicFrameLocks xmlns:a="http://schemas.openxmlformats.org/drawingml/2006/main"/>
+                </wp:cNvGraphicFramePr>
+                <a:graphic xmlns:a="http://schemas.openxmlformats.org/drawingml/2006/main">
+                  <a:graphicData uri="http://schemas.microsoft.com/office/word/2010/wordprocessingShape">
+                    <wps:wsp>
+                      <wps:cNvSpPr txBox="1">
+                        <a:spLocks noChangeArrowheads="1"/>
+                      </wps:cNvSpPr>
+                      <wps:spPr bwMode="auto">
+                        <a:xfrm>
+                          <a:off x="0" y="0"/>
+                          <a:ext cx="5924550" cy="9545320"/>
+                        </a:xfrm>
+                        <a:prstGeom prst="rect">
+                          <a:avLst/>
+                        </a:prstGeom>
+                        <a:solidFill>
+                          <a:srgbClr val="FFFFFF"/>
+                        </a:solidFill>
+                        <a:ln w="9525">
+                          <a:solidFill>
+                            <a:srgbClr val="000000"/>
+                          </a:solidFill>
+                          <a:miter lim="800000"/>
+                          <a:headEnd/>
+                          <a:tailEnd/>
+                        </a:ln>
+                      </wps:spPr>
+                      <wps:txbx>
+                        <w:txbxContent>
+                          <w:p>
+                            <w:r>
+                              <w:t>#include&lt;bits/stdc++.h&gt;</w:t>
+                            </w:r>
+                          </w:p>
+                          <w:p>
+                            <w:r>
+                              <w:t xml:space="preserve">using </w:t>
+                            </w:r>
+                            <w:r>
+                              <w:rPr>
+                                <w:i/>
+                                <w:iCs/>
+                              </w:rPr>
+                              <w:t>namespace</w:t>
+                            </w:r>
+                            <w:r>
+                              <w:t xml:space="preserve"> std;</w:t>
+                            </w:r>
+                          </w:p>
+                          <w:p>
+                            <w:r>
+                              <w:rPr>
+                                <w:i/>
+                                <w:iCs/>
+                              </w:rPr>
+                              <w:t>int</w:t>
+                            </w:r>
+                            <w:r>
+                              <w:t xml:space="preserve"> mulDigits(</w:t>
+                            </w:r>
+                            <w:r>
+                              <w:rPr>
+                                <w:i/>
+                                <w:iCs/>
+                              </w:rPr>
+                              <w:t>int</w:t>
+                            </w:r>
+                            <w:r>
+                              <w:t xml:space="preserve"> </w:t>
+                            </w:r>
+                            <w:r>
+                              <w:rPr>
+                                <w:i/>
+                                <w:iCs/>
+                              </w:rPr>
+                              <w:t>n</w:t>
+                            </w:r>
+                            <w:r>
+                              <w:t>) {</w:t>
+                            </w:r>
+                          </w:p>
+                          <w:p>
+                            <w:r>
+                              <w:t xml:space="preserve">    </w:t>
+                            </w:r>
+                            <w:r>
+                              <w:rPr>
+                                <w:i/>
+                                <w:iCs/>
+                              </w:rPr>
+                              <w:t>int</w:t>
+                            </w:r>
+                            <w:r>
+                              <w:t xml:space="preserve"> res = 1;</w:t>
+                            </w:r>
+                          </w:p>
+                          <w:p>
+                            <w:r>
+                              <w:t>    while (n &gt; 0) {</w:t>
+                            </w:r>
+                          </w:p>
+                          <w:p>
+                            <w:r>
+                              <w:t>        res *= n % 10;</w:t>
+                            </w:r>
+                          </w:p>
+                          <w:p>
+                            <w:r>
+                              <w:t>        n /= 10;</w:t>
+                            </w:r>
+                          </w:p>
+                          <w:p>
+                            <w:r>
+                              <w:t>    }</w:t>
+                            </w:r>
+                          </w:p>
+                          <w:p>
+                            <w:r>
+                              <w:t>    return res;</w:t>
+                            </w:r>
+                          </w:p>
+                          <w:p>
+                            <w:r>
+                              <w:t>}</w:t>
+                            </w:r>
+                          </w:p>
+                          <w:p>
+                            <w:r>
+                              <w:rPr>
+                                <w:i/>
+                                <w:iCs/>
+                              </w:rPr>
+                              <w:t>int</w:t>
+                            </w:r>
+                            <w:r>
+                              <w:t xml:space="preserve"> main()</w:t>
+                            </w:r>
+                          </w:p>
+                          <w:p>
+                            <w:r>
+                              <w:t>{</w:t>
+                            </w:r>
+                          </w:p>
+                          <w:p>
+                            <w:r>
+                              <w:t>    ifstream cin("RESILIENTGEM.INP");</w:t>
+                            </w:r>
+                          </w:p>
+                          <w:p>
+                            <w:r>
+                              <w:t>    ofstream cout("RESILIENTGEM.OUT");</w:t>
+                            </w:r>
+                          </w:p>
+                          <w:p>
+                            <w:r>
+                              <w:t>   </w:t>
+                            </w:r>
+                          </w:p>
+                          <w:p>
+                            <w:r>
+                              <w:t xml:space="preserve">    </w:t>
+                            </w:r>
+                            <w:r>
+                              <w:rPr>
+                                <w:i/>
+                                <w:iCs/>
+                              </w:rPr>
+                              <w:t>int</w:t>
+                            </w:r>
+                            <w:r>
+                              <w:t xml:space="preserve"> n;</w:t>
+                            </w:r>
+                          </w:p>
+                          <w:p>
+                            <w:r>
+                              <w:t>    cin &gt;&gt; n;</w:t>
+                            </w:r>
+                          </w:p>
+                          <w:p>
+                            <w:r>
+                              <w:t>    vector&lt;</w:t>
+                            </w:r>
+                            <w:r>
+                              <w:rPr>
+                                <w:i/>
+                                <w:iCs/>
+                              </w:rPr>
+                              <w:t>int</w:t>
+                            </w:r>
+                            <w:r>
+                              <w:t>&gt; dp(n + 1, 1);</w:t>
+                            </w:r>
+                          </w:p>
+                          <w:p>
+                            <w:r>
+                              <w:t>    for (</w:t>
+                            </w:r>
+                            <w:r>
+                              <w:rPr>
+                                <w:i/>
+                                <w:iCs/>
+                              </w:rPr>
+                              <w:t>int</w:t>
+                            </w:r>
+                            <w:r>
+                              <w:t xml:space="preserve"> i = 10; i &lt;= n; i++) {</w:t>
+                            </w:r>
+                          </w:p>
+                          <w:p>
+                            <w:r>
+                              <w:t>        dp[i] = dp[mulDigits(i)] + 1;</w:t>
+                            </w:r>
+                          </w:p>
+                          <w:p>
+                            <w:r>
+                              <w:t>    }</w:t>
+                            </w:r>
+                          </w:p>
+                          <w:p>
+                            <w:r>
+                              <w:t xml:space="preserve">    </w:t>
+                            </w:r>
+                            <w:r>
+                              <w:rPr>
+                                <w:i/>
+                                <w:iCs/>
+                              </w:rPr>
+                              <w:t>int</w:t>
+                            </w:r>
+                            <w:r>
+                              <w:t xml:space="preserve"> res = 1, maxVal = 1;</w:t>
+                            </w:r>
+                          </w:p>
+                          <w:p>
+                            <w:r>
+                              <w:t>    for (</w:t>
+                            </w:r>
+                            <w:r>
+                              <w:rPr>
+                                <w:i/>
+                                <w:iCs/>
+                              </w:rPr>
+                              <w:t>int</w:t>
+                            </w:r>
+                            <w:r>
+                              <w:t xml:space="preserve"> i = 1; i &lt;= n; i++) {</w:t>
+                            </w:r>
+                          </w:p>
+                          <w:p>
+                            <w:r>
+                              <w:t>        if (dp[i] &gt;= maxVal) {</w:t>
+                            </w:r>
+                          </w:p>
+                          <w:p>
+                            <w:r>
+                              <w:t>            maxVal = dp[i];</w:t>
+                            </w:r>
+                          </w:p>
+                          <w:p>
+                            <w:r>
+                              <w:t>            res = i;</w:t>
+                            </w:r>
+                          </w:p>
+                          <w:p>
+                            <w:r>
+                              <w:t>        }</w:t>
+                            </w:r>
+                          </w:p>
+                          <w:p>
+                            <w:r>
+                              <w:t>    }</w:t>
+                            </w:r>
+                          </w:p>
+                          <w:p>
+                            <w:r>
+                              <w:t>    cout &lt;&lt; dp[n] &lt;&lt; endl;</w:t>
+                            </w:r>
+                          </w:p>
+                          <w:p>
+                            <w:r>
+                              <w:t>    cout &lt;&lt; res &lt;&lt; " " &lt;&lt; maxVal &lt;&lt; endl;</w:t>
+                            </w:r>
+                          </w:p>
+                          <w:p>
+                            <w:r>
+                              <w:t>}</w:t>
+                            </w:r>
+                          </w:p>
+                          <w:p/>
+                          <w:p/>
+                        </w:txbxContent>
+                      </wps:txbx>
+                      <wps:bodyPr rot="0" vert="horz" wrap="square" lIns="91440" tIns="45720" rIns="91440" bIns="45720" anchor="t" anchorCtr="0">
+                        <a:noAutofit/>
+                      </wps:bodyPr>
+                    </wps:wsp>
+                  </a:graphicData>
+                </a:graphic>
+                <wp14:sizeRelH relativeFrom="margin">
+                  <wp14:pctWidth>0</wp14:pctWidth>
+                </wp14:sizeRelH>
+                <wp14:sizeRelV relativeFrom="margin">
+                  <wp14:pctHeight>0</wp14:pctHeight>
+                </wp14:sizeRelV>
+              </wp:anchor>
+            </w:drawing>
+          </mc:Choice>
+          <mc:Fallback>
+            <w:pict>
+              <v:shapetype w14:anchorId="722F460F" id="_x0000_t202" coordsize="21600,21600" o:spt="202" path="m,l,21600r21600,l21600,xe">
+                <v:stroke joinstyle="miter"/>
+                <v:path gradientshapeok="t" o:connecttype="rect"/>
+              </v:shapetype>
+              <v:shape id="Text Box 2" o:spid="_x0000_s1026" type="#_x0000_t202" style="position:absolute;margin-left:415.3pt;margin-top:0;width:466.5pt;height:751.6pt;z-index:251659264;visibility:visible;mso-wrap-style:square;mso-width-percent:0;mso-height-percent:0;mso-wrap-distance-left:9pt;mso-wrap-distance-top:3.6pt;mso-wrap-distance-right:9pt;mso-wrap-distance-bottom:3.6pt;mso-position-horizontal:right;mso-position-horizontal-relative:margin;mso-position-vertical:absolute;mso-position-vertical-relative:text;mso-width-percent:0;mso-height-percent:0;mso-width-relative:margin;mso-height-relative:margin;v-text-anchor:top" o:gfxdata="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">
+                <v:textbox>
+                  <w:txbxContent>
+                    <w:p>
+                      <w:r>
+                        <w:t>#include&lt;bits/stdc++.h&gt;</w:t>
+                      </w:r>
+                    </w:p>
+                    <w:p>
+                      <w:r>
+                        <w:t xml:space="preserve">using </w:t>
+                      </w:r>
+                      <w:r>
+                        <w:rPr>
+                          <w:i/>
+                          <w:iCs/>
+                        </w:rPr>
+                        <w:t>namespace</w:t>
+                      </w:r>
+                      <w:r>
+                        <w:t xml:space="preserve"> std;</w:t>
+                      </w:r>
+                    </w:p>
+                    <w:p>
+                      <w:r>
+                        <w:rPr>
+                          <w:i/>
+                          <w:iCs/>
+                        </w:rPr>
+                        <w:t>int</w:t>
+                      </w:r>
+                      <w:r>
+                        <w:t xml:space="preserve"> mulDigits(</w:t>
+                      </w:r>
+                      <w:r>
+                        <w:rPr>
+                          <w:i/>
+                          <w:iCs/>
+                        </w:rPr>
+                        <w:t>int</w:t>
+                      </w:r>
+                      <w:r>
+                        <w:t xml:space="preserve"> </w:t>
+                      </w:r>
+                      <w:r>
+                        <w:rPr>
+                          <w:i/>
+                          <w:iCs/>
+                        </w:rPr>
+                        <w:t>n</w:t>
+                      </w:r>
+                      <w:r>
+                        <w:t>) {</w:t>
+                      </w:r>
+                    </w:p>
+                    <w:p>
+                      <w:r>
+                        <w:t xml:space="preserve">    </w:t>
+                      </w:r>
+                      <w:r>
+                        <w:rPr>
+                          <w:i/>
+                          <w:iCs/>
+                        </w:rPr>
+                        <w:t>int</w:t>
+                      </w:r>
+                      <w:r>
+                        <w:t xml:space="preserve"> res = 1;</w:t>
+                      </w:r>
+                    </w:p>
+                    <w:p>
+                      <w:r>
+                        <w:t>    while (n &gt; 0) {</w:t>
+                      </w:r>
+                    </w:p>
+                    <w:p>
+                      <w:r>
+                        <w:t>        res *= n % 10;</w:t>
+                      </w:r>
+                    </w:p>
+                    <w:p>
+                      <w:r>
+                        <w:t>        n /= 10;</w:t>
+                      </w:r>
+                    </w:p>
+                    <w:p>
+                      <w:r>
+                        <w:t>    }</w:t>
+                      </w:r>
+                    </w:p>
+                    <w:p>
+                      <w:r>
+                        <w:t>    return res;</w:t>
+                      </w:r>
+                    </w:p>
+                    <w:p>
+                      <w:r>
+                        <w:t>}</w:t>
+                      </w:r>
+                    </w:p>
+                    <w:p>
+                      <w:r>
+                        <w:rPr>
+                          <w:i/>
+                          <w:iCs/>
+                        </w:rPr>
+                        <w:t>int</w:t>
+                      </w:r>
+                      <w:r>
+                        <w:t xml:space="preserve"> main()</w:t>
+                      </w:r>
+                    </w:p>
+                    <w:p>
+                      <w:r>
+                        <w:t>{</w:t>
+                      </w:r>
+                    </w:p>
+                    <w:p>
+                      <w:r>
+                        <w:t>    ifstream cin("RESILIENTGEM.INP");</w:t>
+                      </w:r>
+                    </w:p>
+                    <w:p>
+                      <w:r>
+                        <w:t>    ofstream cout("RESILIENTGEM.OUT");</w:t>
+                      </w:r>
+                    </w:p>
+                    <w:p>
+                      <w:r>
+                        <w:t>   </w:t>
+                      </w:r>
+                    </w:p>
+                    <w:p>
+                      <w:r>
+                        <w:t xml:space="preserve">    </w:t>
+                      </w:r>
+                      <w:r>
+                        <w:rPr>
+                          <w:i/>
+                          <w:iCs/>
+                        </w:rPr>
+                        <w:t>int</w:t>
+                      </w:r>
+                      <w:r>
+                        <w:t xml:space="preserve"> n;</w:t>
+                      </w:r>
+                    </w:p>
+                    <w:p>
+                      <w:r>
+                        <w:t>    cin &gt;&gt; n;</w:t>
+                      </w:r>
+                    </w:p>
+                    <w:p>
+                      <w:r>
+                        <w:t>    vector&lt;</w:t>
+                      </w:r>
+                      <w:r>
+                        <w:rPr>
+                          <w:i/>
+                          <w:iCs/>
+                        </w:rPr>
+                        <w:t>int</w:t>
+                      </w:r>
+                      <w:r>
+                        <w:t>&gt; dp(n + 1, 1);</w:t>
+                      </w:r>
+                    </w:p>
+                    <w:p>
+                      <w:r>
+                        <w:t>    for (</w:t>
+                      </w:r>
+                      <w:r>
+                        <w:rPr>
+                          <w:i/>
+                          <w:iCs/>
+                        </w:rPr>
+                        <w:t>int</w:t>
+                      </w:r>
+                      <w:r>
+                        <w:t xml:space="preserve"> i = 10; i &lt;= n; i++) {</w:t>
+                      </w:r>
+                    </w:p>
+                    <w:p>
+                      <w:r>
+                        <w:t>        dp[i] = dp[mulDigits(i)] + 1;</w:t>
+                      </w:r>
+                    </w:p>
+                    <w:p>
+                      <w:r>
+                        <w:t>    }</w:t>
+                      </w:r>
+                    </w:p>
+                    <w:p>
+                      <w:r>
+                        <w:t xml:space="preserve">    </w:t>
+                      </w:r>
+                      <w:r>
+                        <w:rPr>
+                          <w:i/>
+                          <w:iCs/>
+                        </w:rPr>
+                        <w:t>int</w:t>
+                      </w:r>
+                      <w:r>
+                        <w:t xml:space="preserve"> res = 1, maxVal = 1;</w:t>
+                      </w:r>
+                    </w:p>
+                    <w:p>
+                      <w:r>
+                        <w:t>    for (</w:t>
+                      </w:r>
+                      <w:r>
+                        <w:rPr>
+                          <w:i/>
+                          <w:iCs/>
+                        </w:rPr>
+                        <w:t>int</w:t>
+                      </w:r>
+                      <w:r>
+                        <w:t xml:space="preserve"> i = 1; i &lt;= n; i++) {</w:t>
+                      </w:r>
+                    </w:p>
+                    <w:p>
+                      <w:r>
+                        <w:t>        if (dp[i] &gt;= maxVal) {</w:t>
+                      </w:r>
+                    </w:p>
+                    <w:p>
+                      <w:r>
+                        <w:t>            maxVal = dp[i];</w:t>
+                      </w:r>
+                    </w:p>
+                    <w:p>
+                      <w:r>
+                        <w:t>            res = i;</w:t>
+                      </w:r>
+                    </w:p>
+                    <w:p>
+                      <w:r>
+                        <w:t>        }</w:t>
+                      </w:r>
+                    </w:p>
+                    <w:p>
+                      <w:r>
+                        <w:t>    }</w:t>
+                      </w:r>
+                    </w:p>
+                    <w:p>
+                      <w:r>
+                        <w:t>    cout &lt;&lt; dp[n] &lt;&lt; endl;</w:t>
+                      </w:r>
+                    </w:p>
+                    <w:p>
+                      <w:r>
+                        <w:t>    cout &lt;&lt; res &lt;&lt; " " &lt;&lt; maxVal &lt;&lt; endl;</w:t>
+                      </w:r>
+                    </w:p>
+                    <w:p>
+                      <w:r>
+                        <w:t>}</w:t>
+                      </w:r>
+                    </w:p>
+                    <w:p/>
+                    <w:p/>
+                  </w:txbxContent>
+                </v:textbox>
+                <w10:wrap type="square" anchorx="margin"/>
+              </v:shape>
+            </w:pict>
+          </mc:Fallback>
+        </mc:AlternateContent>
+      </w:r>
+      <w:r>
+        <w:t>Hướng dẫn giải</w:t>
+      </w:r>
+    </w:p>
+    <w:p>
+      <w:r>
+        <w:rPr>
+          <w:b/>
+          <w:bCs/>
+        </w:rPr>
+        <w:lastRenderedPageBreak/>
+        <w:t>1.</w:t>
+      </w:r>
+      <w:r>
+        <w:rPr>
+          <w:b/>
+          <w:bCs/>
+        </w:rPr>
+        <w:t xml:space="preserve"> Ý tưởng chính</w:t>
+      </w:r>
+      <w:r>
+        <w:t>:</w:t>
+      </w:r>
+    </w:p>
+    <w:p>
+      <w:pPr>
+        <w:numPr>
+          <w:ilvl w:val="0"/>
+          <w:numId w:val="2"/>
+        </w:numPr>
+      </w:pPr>
+      <w:r>
+        <w:t>Đầu vào là một số nnn. Chúng ta cần tìm số có khả năng "chống chịu" nhiều nhất từ 1 đến nnn, tức là số biến đổi cần thiết để giảm sức mạnh của số đó (biến đổi thành một chữ số duy nhất).</w:t>
+      </w:r>
+    </w:p>
+    <w:p>
+      <w:r>
+        <w:rPr>
+          <w:b/>
+          <w:bCs/>
+        </w:rPr>
+        <w:t>2.</w:t>
+      </w:r>
+      <w:r>
+        <w:rPr>
+          <w:b/>
+          <w:bCs/>
+        </w:rPr>
+        <w:t xml:space="preserve">  Chống chịu của viên ngọc</w:t>
+      </w:r>
+      <w:r>
+        <w:t>:</w:t>
+      </w:r>
+    </w:p>
+    <w:p>
+      <w:pPr>
+        <w:numPr>
+          <w:ilvl w:val="0"/>
+          <w:numId w:val="3"/>
+        </w:numPr>
+      </w:pPr>
+      <w:r>
+        <w:t>Mỗi số có thể trải qua nhiều lần biến đổi bằng cách lấy tích các chữ số của nó. Ví dụ, số 39 sẽ có: 3×9=27  rồi tiếp tục 2×7=14, và cứ thế cho đến khi đạt được một số đơn lẻ.</w:t>
+      </w:r>
+    </w:p>
+    <w:p>
+      <w:pPr>
+        <w:rPr>
+          <w:b/>
+          <w:bCs/>
+        </w:rPr>
+      </w:pPr>
+      <w:r>
+        <w:rPr>
+          <w:b/>
+          <w:bCs/>
+        </w:rPr>
+        <w:t>3.</w:t>
+      </w:r>
+      <w:r>
+        <w:rPr>
+          <w:b/>
+          <w:bCs/>
+        </w:rPr>
+        <w:t xml:space="preserve"> Cách tiếp cận:</w:t>
+      </w:r>
+    </w:p>
+    <w:p>
+      <w:pPr>
+        <w:numPr>
+          <w:ilvl w:val="0"/>
+          <w:numId w:val="4"/>
+        </w:numPr>
+      </w:pPr>
+      <w:r>
+        <w:t>Dùng một mảng dp để lưu trữ số lần biến đổi (chống chịu) của mỗi số từ 1 đến nnn. Ban đầu, số 1 sẽ có số lần biến đổi là 1 vì nó đã là một số đơn lẻ.</w:t>
+      </w:r>
+    </w:p>
+    <w:p>
+      <w:pPr>
+        <w:numPr>
+          <w:ilvl w:val="0"/>
+          <w:numId w:val="4"/>
+        </w:numPr>
+      </w:pPr>
+      <w:r>
+        <w:t>Với mỗi số iii từ 10 trở đi, tính số lần biến đổi bằng cách lấy giá trị của dp[mulDigits(i)]+1dp[mulDigits(i)] + 1dp[mulDigits(i)]+1, trong đó mulDigits(i) là hàm tính tích các chữ số của iii.</w:t>
+      </w:r>
+    </w:p>
+    <w:p>
+      <w:r>
+        <w:rPr>
+          <w:b/>
+          <w:bCs/>
+        </w:rPr>
+        <w:t>4.</w:t>
+      </w:r>
+      <w:r>
+        <w:rPr>
+          <w:b/>
+          <w:bCs/>
+        </w:rPr>
+        <w:t xml:space="preserve">  Tìm số viên ngọc mạnh nhất</w:t>
+      </w:r>
+      <w:r>
+        <w:t>:</w:t>
+      </w:r>
+    </w:p>
+    <w:p>
+      <w:pPr>
+        <w:numPr>
+          <w:ilvl w:val="0"/>
+          <w:numId w:val="5"/>
+        </w:numPr>
+      </w:pPr>
+      <w:r>
+        <w:t>Duyệt qua mảng dp để tìm số có khả năng chống chịu nhiều nhất, tức là có số lần biến đổi lớn nhất. Nếu có nhiều số có số lần biến đổi giống nhau, chọn số có giá trị lớn nhất.</w:t>
+      </w:r>
+    </w:p>
+    <w:p>
+      <w:pPr>
+        <w:rPr>
+          <w:b/>
+          <w:bCs/>
+        </w:rPr>
+      </w:pPr>
+      <w:r>
+        <w:rPr>
+          <w:b/>
+          <w:bCs/>
+        </w:rPr>
+        <w:t>5.</w:t>
+      </w:r>
+      <w:r>
+        <w:rPr>
+          <w:b/>
+          <w:bCs/>
+        </w:rPr>
+        <w:t xml:space="preserve">  Kết quả:</w:t>
+      </w:r>
+    </w:p>
+    <w:p>
+      <w:pPr>
+        <w:numPr>
+          <w:ilvl w:val="0"/>
+          <w:numId w:val="6"/>
+        </w:numPr>
+      </w:pPr>
+      <w:r>
+        <w:t>In ra số lần biến đổi của viên ngọc có sức mạnh là nnn.</w:t>
+      </w:r>
+    </w:p>
+    <w:p>
+      <w:pPr>
+        <w:numPr>
+          <w:ilvl w:val="0"/>
+          <w:numId w:val="6"/>
+        </w:numPr>
+      </w:pPr>
+      <w:r>
+        <w:t>In ra số có khả năng chống chịu nhiều nhất và số lần chống chịu của nó.</w:t>
+      </w:r>
+    </w:p>
     <w:p/>
     <w:sectPr>
       <w:pgSz w:w="12240" w:h="15840"/>
@@ -594,8 +1384,768 @@
       </w:rPr>
     </w:lvl>
   </w:abstractNum>
+  <w:abstractNum w:abstractNumId="1" w15:restartNumberingAfterBreak="0">
+    <w:nsid w:val="18DE4203"/>
+    <w:multiLevelType w:val="multilevel"/>
+    <w:tmpl w:val="420E8D38"/>
+    <w:lvl w:ilvl="0">
+      <w:start w:val="1"/>
+      <w:numFmt w:val="bullet"/>
+      <w:lvlText w:val=""/>
+      <w:lvlJc w:val="left"/>
+      <w:pPr>
+        <w:tabs>
+          <w:tab w:val="num" w:pos="720"/>
+        </w:tabs>
+        <w:ind w:left="720" w:hanging="360"/>
+      </w:pPr>
+      <w:rPr>
+        <w:rFonts w:ascii="Symbol" w:hAnsi="Symbol" w:hint="default"/>
+        <w:sz w:val="20"/>
+      </w:rPr>
+    </w:lvl>
+    <w:lvl w:ilvl="1" w:tentative="1">
+      <w:start w:val="1"/>
+      <w:numFmt w:val="bullet"/>
+      <w:lvlText w:val="o"/>
+      <w:lvlJc w:val="left"/>
+      <w:pPr>
+        <w:tabs>
+          <w:tab w:val="num" w:pos="1440"/>
+        </w:tabs>
+        <w:ind w:left="1440" w:hanging="360"/>
+      </w:pPr>
+      <w:rPr>
+        <w:rFonts w:ascii="Courier New" w:hAnsi="Courier New" w:hint="default"/>
+        <w:sz w:val="20"/>
+      </w:rPr>
+    </w:lvl>
+    <w:lvl w:ilvl="2" w:tentative="1">
+      <w:start w:val="1"/>
+      <w:numFmt w:val="bullet"/>
+      <w:lvlText w:val=""/>
+      <w:lvlJc w:val="left"/>
+      <w:pPr>
+        <w:tabs>
+          <w:tab w:val="num" w:pos="2160"/>
+        </w:tabs>
+        <w:ind w:left="2160" w:hanging="360"/>
+      </w:pPr>
+      <w:rPr>
+        <w:rFonts w:ascii="Wingdings" w:hAnsi="Wingdings" w:hint="default"/>
+        <w:sz w:val="20"/>
+      </w:rPr>
+    </w:lvl>
+    <w:lvl w:ilvl="3" w:tentative="1">
+      <w:start w:val="1"/>
+      <w:numFmt w:val="bullet"/>
+      <w:lvlText w:val=""/>
+      <w:lvlJc w:val="left"/>
+      <w:pPr>
+        <w:tabs>
+          <w:tab w:val="num" w:pos="2880"/>
+        </w:tabs>
+        <w:ind w:left="2880" w:hanging="360"/>
+      </w:pPr>
+      <w:rPr>
+        <w:rFonts w:ascii="Wingdings" w:hAnsi="Wingdings" w:hint="default"/>
+        <w:sz w:val="20"/>
+      </w:rPr>
+    </w:lvl>
+    <w:lvl w:ilvl="4" w:tentative="1">
+      <w:start w:val="1"/>
+      <w:numFmt w:val="bullet"/>
+      <w:lvlText w:val=""/>
+      <w:lvlJc w:val="left"/>
+      <w:pPr>
+        <w:tabs>
+          <w:tab w:val="num" w:pos="3600"/>
+        </w:tabs>
+        <w:ind w:left="3600" w:hanging="360"/>
+      </w:pPr>
+      <w:rPr>
+        <w:rFonts w:ascii="Wingdings" w:hAnsi="Wingdings" w:hint="default"/>
+        <w:sz w:val="20"/>
+      </w:rPr>
+    </w:lvl>
+    <w:lvl w:ilvl="5" w:tentative="1">
+      <w:start w:val="1"/>
+      <w:numFmt w:val="bullet"/>
+      <w:lvlText w:val=""/>
+      <w:lvlJc w:val="left"/>
+      <w:pPr>
+        <w:tabs>
+          <w:tab w:val="num" w:pos="4320"/>
+        </w:tabs>
+        <w:ind w:left="4320" w:hanging="360"/>
+      </w:pPr>
+      <w:rPr>
+        <w:rFonts w:ascii="Wingdings" w:hAnsi="Wingdings" w:hint="default"/>
+        <w:sz w:val="20"/>
+      </w:rPr>
+    </w:lvl>
+    <w:lvl w:ilvl="6" w:tentative="1">
+      <w:start w:val="1"/>
+      <w:numFmt w:val="bullet"/>
+      <w:lvlText w:val=""/>
+      <w:lvlJc w:val="left"/>
+      <w:pPr>
+        <w:tabs>
+          <w:tab w:val="num" w:pos="5040"/>
+        </w:tabs>
+        <w:ind w:left="5040" w:hanging="360"/>
+      </w:pPr>
+      <w:rPr>
+        <w:rFonts w:ascii="Wingdings" w:hAnsi="Wingdings" w:hint="default"/>
+        <w:sz w:val="20"/>
+      </w:rPr>
+    </w:lvl>
+    <w:lvl w:ilvl="7" w:tentative="1">
+      <w:start w:val="1"/>
+      <w:numFmt w:val="bullet"/>
+      <w:lvlText w:val=""/>
+      <w:lvlJc w:val="left"/>
+      <w:pPr>
+        <w:tabs>
+          <w:tab w:val="num" w:pos="5760"/>
+        </w:tabs>
+        <w:ind w:left="5760" w:hanging="360"/>
+      </w:pPr>
+      <w:rPr>
+        <w:rFonts w:ascii="Wingdings" w:hAnsi="Wingdings" w:hint="default"/>
+        <w:sz w:val="20"/>
+      </w:rPr>
+    </w:lvl>
+    <w:lvl w:ilvl="8" w:tentative="1">
+      <w:start w:val="1"/>
+      <w:numFmt w:val="bullet"/>
+      <w:lvlText w:val=""/>
+      <w:lvlJc w:val="left"/>
+      <w:pPr>
+        <w:tabs>
+          <w:tab w:val="num" w:pos="6480"/>
+        </w:tabs>
+        <w:ind w:left="6480" w:hanging="360"/>
+      </w:pPr>
+      <w:rPr>
+        <w:rFonts w:ascii="Wingdings" w:hAnsi="Wingdings" w:hint="default"/>
+        <w:sz w:val="20"/>
+      </w:rPr>
+    </w:lvl>
+  </w:abstractNum>
+  <w:abstractNum w:abstractNumId="2" w15:restartNumberingAfterBreak="0">
+    <w:nsid w:val="1C994BBD"/>
+    <w:multiLevelType w:val="multilevel"/>
+    <w:tmpl w:val="8EFCFAB4"/>
+    <w:lvl w:ilvl="0">
+      <w:start w:val="1"/>
+      <w:numFmt w:val="bullet"/>
+      <w:lvlText w:val=""/>
+      <w:lvlJc w:val="left"/>
+      <w:pPr>
+        <w:tabs>
+          <w:tab w:val="num" w:pos="720"/>
+        </w:tabs>
+        <w:ind w:left="720" w:hanging="360"/>
+      </w:pPr>
+      <w:rPr>
+        <w:rFonts w:ascii="Symbol" w:hAnsi="Symbol" w:hint="default"/>
+        <w:sz w:val="20"/>
+      </w:rPr>
+    </w:lvl>
+    <w:lvl w:ilvl="1" w:tentative="1">
+      <w:start w:val="1"/>
+      <w:numFmt w:val="bullet"/>
+      <w:lvlText w:val="o"/>
+      <w:lvlJc w:val="left"/>
+      <w:pPr>
+        <w:tabs>
+          <w:tab w:val="num" w:pos="1440"/>
+        </w:tabs>
+        <w:ind w:left="1440" w:hanging="360"/>
+      </w:pPr>
+      <w:rPr>
+        <w:rFonts w:ascii="Courier New" w:hAnsi="Courier New" w:hint="default"/>
+        <w:sz w:val="20"/>
+      </w:rPr>
+    </w:lvl>
+    <w:lvl w:ilvl="2" w:tentative="1">
+      <w:start w:val="1"/>
+      <w:numFmt w:val="bullet"/>
+      <w:lvlText w:val=""/>
+      <w:lvlJc w:val="left"/>
+      <w:pPr>
+        <w:tabs>
+          <w:tab w:val="num" w:pos="2160"/>
+        </w:tabs>
+        <w:ind w:left="2160" w:hanging="360"/>
+      </w:pPr>
+      <w:rPr>
+        <w:rFonts w:ascii="Wingdings" w:hAnsi="Wingdings" w:hint="default"/>
+        <w:sz w:val="20"/>
+      </w:rPr>
+    </w:lvl>
+    <w:lvl w:ilvl="3" w:tentative="1">
+      <w:start w:val="1"/>
+      <w:numFmt w:val="bullet"/>
+      <w:lvlText w:val=""/>
+      <w:lvlJc w:val="left"/>
+      <w:pPr>
+        <w:tabs>
+          <w:tab w:val="num" w:pos="2880"/>
+        </w:tabs>
+        <w:ind w:left="2880" w:hanging="360"/>
+      </w:pPr>
+      <w:rPr>
+        <w:rFonts w:ascii="Wingdings" w:hAnsi="Wingdings" w:hint="default"/>
+        <w:sz w:val="20"/>
+      </w:rPr>
+    </w:lvl>
+    <w:lvl w:ilvl="4" w:tentative="1">
+      <w:start w:val="1"/>
+      <w:numFmt w:val="bullet"/>
+      <w:lvlText w:val=""/>
+      <w:lvlJc w:val="left"/>
+      <w:pPr>
+        <w:tabs>
+          <w:tab w:val="num" w:pos="3600"/>
+        </w:tabs>
+        <w:ind w:left="3600" w:hanging="360"/>
+      </w:pPr>
+      <w:rPr>
+        <w:rFonts w:ascii="Wingdings" w:hAnsi="Wingdings" w:hint="default"/>
+        <w:sz w:val="20"/>
+      </w:rPr>
+    </w:lvl>
+    <w:lvl w:ilvl="5" w:tentative="1">
+      <w:start w:val="1"/>
+      <w:numFmt w:val="bullet"/>
+      <w:lvlText w:val=""/>
+      <w:lvlJc w:val="left"/>
+      <w:pPr>
+        <w:tabs>
+          <w:tab w:val="num" w:pos="4320"/>
+        </w:tabs>
+        <w:ind w:left="4320" w:hanging="360"/>
+      </w:pPr>
+      <w:rPr>
+        <w:rFonts w:ascii="Wingdings" w:hAnsi="Wingdings" w:hint="default"/>
+        <w:sz w:val="20"/>
+      </w:rPr>
+    </w:lvl>
+    <w:lvl w:ilvl="6" w:tentative="1">
+      <w:start w:val="1"/>
+      <w:numFmt w:val="bullet"/>
+      <w:lvlText w:val=""/>
+      <w:lvlJc w:val="left"/>
+      <w:pPr>
+        <w:tabs>
+          <w:tab w:val="num" w:pos="5040"/>
+        </w:tabs>
+        <w:ind w:left="5040" w:hanging="360"/>
+      </w:pPr>
+      <w:rPr>
+        <w:rFonts w:ascii="Wingdings" w:hAnsi="Wingdings" w:hint="default"/>
+        <w:sz w:val="20"/>
+      </w:rPr>
+    </w:lvl>
+    <w:lvl w:ilvl="7" w:tentative="1">
+      <w:start w:val="1"/>
+      <w:numFmt w:val="bullet"/>
+      <w:lvlText w:val=""/>
+      <w:lvlJc w:val="left"/>
+      <w:pPr>
+        <w:tabs>
+          <w:tab w:val="num" w:pos="5760"/>
+        </w:tabs>
+        <w:ind w:left="5760" w:hanging="360"/>
+      </w:pPr>
+      <w:rPr>
+        <w:rFonts w:ascii="Wingdings" w:hAnsi="Wingdings" w:hint="default"/>
+        <w:sz w:val="20"/>
+      </w:rPr>
+    </w:lvl>
+    <w:lvl w:ilvl="8" w:tentative="1">
+      <w:start w:val="1"/>
+      <w:numFmt w:val="bullet"/>
+      <w:lvlText w:val=""/>
+      <w:lvlJc w:val="left"/>
+      <w:pPr>
+        <w:tabs>
+          <w:tab w:val="num" w:pos="6480"/>
+        </w:tabs>
+        <w:ind w:left="6480" w:hanging="360"/>
+      </w:pPr>
+      <w:rPr>
+        <w:rFonts w:ascii="Wingdings" w:hAnsi="Wingdings" w:hint="default"/>
+        <w:sz w:val="20"/>
+      </w:rPr>
+    </w:lvl>
+  </w:abstractNum>
+  <w:abstractNum w:abstractNumId="3" w15:restartNumberingAfterBreak="0">
+    <w:nsid w:val="36FF1B8E"/>
+    <w:multiLevelType w:val="multilevel"/>
+    <w:tmpl w:val="747C3F90"/>
+    <w:lvl w:ilvl="0">
+      <w:start w:val="1"/>
+      <w:numFmt w:val="bullet"/>
+      <w:lvlText w:val=""/>
+      <w:lvlJc w:val="left"/>
+      <w:pPr>
+        <w:tabs>
+          <w:tab w:val="num" w:pos="720"/>
+        </w:tabs>
+        <w:ind w:left="720" w:hanging="360"/>
+      </w:pPr>
+      <w:rPr>
+        <w:rFonts w:ascii="Symbol" w:hAnsi="Symbol" w:hint="default"/>
+        <w:sz w:val="20"/>
+      </w:rPr>
+    </w:lvl>
+    <w:lvl w:ilvl="1" w:tentative="1">
+      <w:start w:val="1"/>
+      <w:numFmt w:val="bullet"/>
+      <w:lvlText w:val="o"/>
+      <w:lvlJc w:val="left"/>
+      <w:pPr>
+        <w:tabs>
+          <w:tab w:val="num" w:pos="1440"/>
+        </w:tabs>
+        <w:ind w:left="1440" w:hanging="360"/>
+      </w:pPr>
+      <w:rPr>
+        <w:rFonts w:ascii="Courier New" w:hAnsi="Courier New" w:hint="default"/>
+        <w:sz w:val="20"/>
+      </w:rPr>
+    </w:lvl>
+    <w:lvl w:ilvl="2" w:tentative="1">
+      <w:start w:val="1"/>
+      <w:numFmt w:val="bullet"/>
+      <w:lvlText w:val=""/>
+      <w:lvlJc w:val="left"/>
+      <w:pPr>
+        <w:tabs>
+          <w:tab w:val="num" w:pos="2160"/>
+        </w:tabs>
+        <w:ind w:left="2160" w:hanging="360"/>
+      </w:pPr>
+      <w:rPr>
+        <w:rFonts w:ascii="Wingdings" w:hAnsi="Wingdings" w:hint="default"/>
+        <w:sz w:val="20"/>
+      </w:rPr>
+    </w:lvl>
+    <w:lvl w:ilvl="3" w:tentative="1">
+      <w:start w:val="1"/>
+      <w:numFmt w:val="bullet"/>
+      <w:lvlText w:val=""/>
+      <w:lvlJc w:val="left"/>
+      <w:pPr>
+        <w:tabs>
+          <w:tab w:val="num" w:pos="2880"/>
+        </w:tabs>
+        <w:ind w:left="2880" w:hanging="360"/>
+      </w:pPr>
+      <w:rPr>
+        <w:rFonts w:ascii="Wingdings" w:hAnsi="Wingdings" w:hint="default"/>
+        <w:sz w:val="20"/>
+      </w:rPr>
+    </w:lvl>
+    <w:lvl w:ilvl="4" w:tentative="1">
+      <w:start w:val="1"/>
+      <w:numFmt w:val="bullet"/>
+      <w:lvlText w:val=""/>
+      <w:lvlJc w:val="left"/>
+      <w:pPr>
+        <w:tabs>
+          <w:tab w:val="num" w:pos="3600"/>
+        </w:tabs>
+        <w:ind w:left="3600" w:hanging="360"/>
+      </w:pPr>
+      <w:rPr>
+        <w:rFonts w:ascii="Wingdings" w:hAnsi="Wingdings" w:hint="default"/>
+        <w:sz w:val="20"/>
+      </w:rPr>
+    </w:lvl>
+    <w:lvl w:ilvl="5" w:tentative="1">
+      <w:start w:val="1"/>
+      <w:numFmt w:val="bullet"/>
+      <w:lvlText w:val=""/>
+      <w:lvlJc w:val="left"/>
+      <w:pPr>
+        <w:tabs>
+          <w:tab w:val="num" w:pos="4320"/>
+        </w:tabs>
+        <w:ind w:left="4320" w:hanging="360"/>
+      </w:pPr>
+      <w:rPr>
+        <w:rFonts w:ascii="Wingdings" w:hAnsi="Wingdings" w:hint="default"/>
+        <w:sz w:val="20"/>
+      </w:rPr>
+    </w:lvl>
+    <w:lvl w:ilvl="6" w:tentative="1">
+      <w:start w:val="1"/>
+      <w:numFmt w:val="bullet"/>
+      <w:lvlText w:val=""/>
+      <w:lvlJc w:val="left"/>
+      <w:pPr>
+        <w:tabs>
+          <w:tab w:val="num" w:pos="5040"/>
+        </w:tabs>
+        <w:ind w:left="5040" w:hanging="360"/>
+      </w:pPr>
+      <w:rPr>
+        <w:rFonts w:ascii="Wingdings" w:hAnsi="Wingdings" w:hint="default"/>
+        <w:sz w:val="20"/>
+      </w:rPr>
+    </w:lvl>
+    <w:lvl w:ilvl="7" w:tentative="1">
+      <w:start w:val="1"/>
+      <w:numFmt w:val="bullet"/>
+      <w:lvlText w:val=""/>
+      <w:lvlJc w:val="left"/>
+      <w:pPr>
+        <w:tabs>
+          <w:tab w:val="num" w:pos="5760"/>
+        </w:tabs>
+        <w:ind w:left="5760" w:hanging="360"/>
+      </w:pPr>
+      <w:rPr>
+        <w:rFonts w:ascii="Wingdings" w:hAnsi="Wingdings" w:hint="default"/>
+        <w:sz w:val="20"/>
+      </w:rPr>
+    </w:lvl>
+    <w:lvl w:ilvl="8" w:tentative="1">
+      <w:start w:val="1"/>
+      <w:numFmt w:val="bullet"/>
+      <w:lvlText w:val=""/>
+      <w:lvlJc w:val="left"/>
+      <w:pPr>
+        <w:tabs>
+          <w:tab w:val="num" w:pos="6480"/>
+        </w:tabs>
+        <w:ind w:left="6480" w:hanging="360"/>
+      </w:pPr>
+      <w:rPr>
+        <w:rFonts w:ascii="Wingdings" w:hAnsi="Wingdings" w:hint="default"/>
+        <w:sz w:val="20"/>
+      </w:rPr>
+    </w:lvl>
+  </w:abstractNum>
+  <w:abstractNum w:abstractNumId="4" w15:restartNumberingAfterBreak="0">
+    <w:nsid w:val="3C7C33D3"/>
+    <w:multiLevelType w:val="multilevel"/>
+    <w:tmpl w:val="A6D00D6C"/>
+    <w:lvl w:ilvl="0">
+      <w:start w:val="1"/>
+      <w:numFmt w:val="bullet"/>
+      <w:lvlText w:val=""/>
+      <w:lvlJc w:val="left"/>
+      <w:pPr>
+        <w:tabs>
+          <w:tab w:val="num" w:pos="720"/>
+        </w:tabs>
+        <w:ind w:left="720" w:hanging="360"/>
+      </w:pPr>
+      <w:rPr>
+        <w:rFonts w:ascii="Symbol" w:hAnsi="Symbol" w:hint="default"/>
+        <w:sz w:val="20"/>
+      </w:rPr>
+    </w:lvl>
+    <w:lvl w:ilvl="1" w:tentative="1">
+      <w:start w:val="1"/>
+      <w:numFmt w:val="bullet"/>
+      <w:lvlText w:val="o"/>
+      <w:lvlJc w:val="left"/>
+      <w:pPr>
+        <w:tabs>
+          <w:tab w:val="num" w:pos="1440"/>
+        </w:tabs>
+        <w:ind w:left="1440" w:hanging="360"/>
+      </w:pPr>
+      <w:rPr>
+        <w:rFonts w:ascii="Courier New" w:hAnsi="Courier New" w:hint="default"/>
+        <w:sz w:val="20"/>
+      </w:rPr>
+    </w:lvl>
+    <w:lvl w:ilvl="2" w:tentative="1">
+      <w:start w:val="1"/>
+      <w:numFmt w:val="bullet"/>
+      <w:lvlText w:val=""/>
+      <w:lvlJc w:val="left"/>
+      <w:pPr>
+        <w:tabs>
+          <w:tab w:val="num" w:pos="2160"/>
+        </w:tabs>
+        <w:ind w:left="2160" w:hanging="360"/>
+      </w:pPr>
+      <w:rPr>
+        <w:rFonts w:ascii="Wingdings" w:hAnsi="Wingdings" w:hint="default"/>
+        <w:sz w:val="20"/>
+      </w:rPr>
+    </w:lvl>
+    <w:lvl w:ilvl="3" w:tentative="1">
+      <w:start w:val="1"/>
+      <w:numFmt w:val="bullet"/>
+      <w:lvlText w:val=""/>
+      <w:lvlJc w:val="left"/>
+      <w:pPr>
+        <w:tabs>
+          <w:tab w:val="num" w:pos="2880"/>
+        </w:tabs>
+        <w:ind w:left="2880" w:hanging="360"/>
+      </w:pPr>
+      <w:rPr>
+        <w:rFonts w:ascii="Wingdings" w:hAnsi="Wingdings" w:hint="default"/>
+        <w:sz w:val="20"/>
+      </w:rPr>
+    </w:lvl>
+    <w:lvl w:ilvl="4" w:tentative="1">
+      <w:start w:val="1"/>
+      <w:numFmt w:val="bullet"/>
+      <w:lvlText w:val=""/>
+      <w:lvlJc w:val="left"/>
+      <w:pPr>
+        <w:tabs>
+          <w:tab w:val="num" w:pos="3600"/>
+        </w:tabs>
+        <w:ind w:left="3600" w:hanging="360"/>
+      </w:pPr>
+      <w:rPr>
+        <w:rFonts w:ascii="Wingdings" w:hAnsi="Wingdings" w:hint="default"/>
+        <w:sz w:val="20"/>
+      </w:rPr>
+    </w:lvl>
+    <w:lvl w:ilvl="5" w:tentative="1">
+      <w:start w:val="1"/>
+      <w:numFmt w:val="bullet"/>
+      <w:lvlText w:val=""/>
+      <w:lvlJc w:val="left"/>
+      <w:pPr>
+        <w:tabs>
+          <w:tab w:val="num" w:pos="4320"/>
+        </w:tabs>
+        <w:ind w:left="4320" w:hanging="360"/>
+      </w:pPr>
+      <w:rPr>
+        <w:rFonts w:ascii="Wingdings" w:hAnsi="Wingdings" w:hint="default"/>
+        <w:sz w:val="20"/>
+      </w:rPr>
+    </w:lvl>
+    <w:lvl w:ilvl="6" w:tentative="1">
+      <w:start w:val="1"/>
+      <w:numFmt w:val="bullet"/>
+      <w:lvlText w:val=""/>
+      <w:lvlJc w:val="left"/>
+      <w:pPr>
+        <w:tabs>
+          <w:tab w:val="num" w:pos="5040"/>
+        </w:tabs>
+        <w:ind w:left="5040" w:hanging="360"/>
+      </w:pPr>
+      <w:rPr>
+        <w:rFonts w:ascii="Wingdings" w:hAnsi="Wingdings" w:hint="default"/>
+        <w:sz w:val="20"/>
+      </w:rPr>
+    </w:lvl>
+    <w:lvl w:ilvl="7" w:tentative="1">
+      <w:start w:val="1"/>
+      <w:numFmt w:val="bullet"/>
+      <w:lvlText w:val=""/>
+      <w:lvlJc w:val="left"/>
+      <w:pPr>
+        <w:tabs>
+          <w:tab w:val="num" w:pos="5760"/>
+        </w:tabs>
+        <w:ind w:left="5760" w:hanging="360"/>
+      </w:pPr>
+      <w:rPr>
+        <w:rFonts w:ascii="Wingdings" w:hAnsi="Wingdings" w:hint="default"/>
+        <w:sz w:val="20"/>
+      </w:rPr>
+    </w:lvl>
+    <w:lvl w:ilvl="8" w:tentative="1">
+      <w:start w:val="1"/>
+      <w:numFmt w:val="bullet"/>
+      <w:lvlText w:val=""/>
+      <w:lvlJc w:val="left"/>
+      <w:pPr>
+        <w:tabs>
+          <w:tab w:val="num" w:pos="6480"/>
+        </w:tabs>
+        <w:ind w:left="6480" w:hanging="360"/>
+      </w:pPr>
+      <w:rPr>
+        <w:rFonts w:ascii="Wingdings" w:hAnsi="Wingdings" w:hint="default"/>
+        <w:sz w:val="20"/>
+      </w:rPr>
+    </w:lvl>
+  </w:abstractNum>
+  <w:abstractNum w:abstractNumId="5" w15:restartNumberingAfterBreak="0">
+    <w:nsid w:val="6A161BD3"/>
+    <w:multiLevelType w:val="multilevel"/>
+    <w:tmpl w:val="240070E0"/>
+    <w:lvl w:ilvl="0">
+      <w:start w:val="1"/>
+      <w:numFmt w:val="bullet"/>
+      <w:lvlText w:val=""/>
+      <w:lvlJc w:val="left"/>
+      <w:pPr>
+        <w:tabs>
+          <w:tab w:val="num" w:pos="720"/>
+        </w:tabs>
+        <w:ind w:left="720" w:hanging="360"/>
+      </w:pPr>
+      <w:rPr>
+        <w:rFonts w:ascii="Symbol" w:hAnsi="Symbol" w:hint="default"/>
+        <w:sz w:val="20"/>
+      </w:rPr>
+    </w:lvl>
+    <w:lvl w:ilvl="1" w:tentative="1">
+      <w:start w:val="1"/>
+      <w:numFmt w:val="bullet"/>
+      <w:lvlText w:val="o"/>
+      <w:lvlJc w:val="left"/>
+      <w:pPr>
+        <w:tabs>
+          <w:tab w:val="num" w:pos="1440"/>
+        </w:tabs>
+        <w:ind w:left="1440" w:hanging="360"/>
+      </w:pPr>
+      <w:rPr>
+        <w:rFonts w:ascii="Courier New" w:hAnsi="Courier New" w:hint="default"/>
+        <w:sz w:val="20"/>
+      </w:rPr>
+    </w:lvl>
+    <w:lvl w:ilvl="2" w:tentative="1">
+      <w:start w:val="1"/>
+      <w:numFmt w:val="bullet"/>
+      <w:lvlText w:val=""/>
+      <w:lvlJc w:val="left"/>
+      <w:pPr>
+        <w:tabs>
+          <w:tab w:val="num" w:pos="2160"/>
+        </w:tabs>
+        <w:ind w:left="2160" w:hanging="360"/>
+      </w:pPr>
+      <w:rPr>
+        <w:rFonts w:ascii="Wingdings" w:hAnsi="Wingdings" w:hint="default"/>
+        <w:sz w:val="20"/>
+      </w:rPr>
+    </w:lvl>
+    <w:lvl w:ilvl="3" w:tentative="1">
+      <w:start w:val="1"/>
+      <w:numFmt w:val="bullet"/>
+      <w:lvlText w:val=""/>
+      <w:lvlJc w:val="left"/>
+      <w:pPr>
+        <w:tabs>
+          <w:tab w:val="num" w:pos="2880"/>
+        </w:tabs>
+        <w:ind w:left="2880" w:hanging="360"/>
+      </w:pPr>
+      <w:rPr>
+        <w:rFonts w:ascii="Wingdings" w:hAnsi="Wingdings" w:hint="default"/>
+        <w:sz w:val="20"/>
+      </w:rPr>
+    </w:lvl>
+    <w:lvl w:ilvl="4" w:tentative="1">
+      <w:start w:val="1"/>
+      <w:numFmt w:val="bullet"/>
+      <w:lvlText w:val=""/>
+      <w:lvlJc w:val="left"/>
+      <w:pPr>
+        <w:tabs>
+          <w:tab w:val="num" w:pos="3600"/>
+        </w:tabs>
+        <w:ind w:left="3600" w:hanging="360"/>
+      </w:pPr>
+      <w:rPr>
+        <w:rFonts w:ascii="Wingdings" w:hAnsi="Wingdings" w:hint="default"/>
+        <w:sz w:val="20"/>
+      </w:rPr>
+    </w:lvl>
+    <w:lvl w:ilvl="5" w:tentative="1">
+      <w:start w:val="1"/>
+      <w:numFmt w:val="bullet"/>
+      <w:lvlText w:val=""/>
+      <w:lvlJc w:val="left"/>
+      <w:pPr>
+        <w:tabs>
+          <w:tab w:val="num" w:pos="4320"/>
+        </w:tabs>
+        <w:ind w:left="4320" w:hanging="360"/>
+      </w:pPr>
+      <w:rPr>
+        <w:rFonts w:ascii="Wingdings" w:hAnsi="Wingdings" w:hint="default"/>
+        <w:sz w:val="20"/>
+      </w:rPr>
+    </w:lvl>
+    <w:lvl w:ilvl="6" w:tentative="1">
+      <w:start w:val="1"/>
+      <w:numFmt w:val="bullet"/>
+      <w:lvlText w:val=""/>
+      <w:lvlJc w:val="left"/>
+      <w:pPr>
+        <w:tabs>
+          <w:tab w:val="num" w:pos="5040"/>
+        </w:tabs>
+        <w:ind w:left="5040" w:hanging="360"/>
+      </w:pPr>
+      <w:rPr>
+        <w:rFonts w:ascii="Wingdings" w:hAnsi="Wingdings" w:hint="default"/>
+        <w:sz w:val="20"/>
+      </w:rPr>
+    </w:lvl>
+    <w:lvl w:ilvl="7" w:tentative="1">
+      <w:start w:val="1"/>
+      <w:numFmt w:val="bullet"/>
+      <w:lvlText w:val=""/>
+      <w:lvlJc w:val="left"/>
+      <w:pPr>
+        <w:tabs>
+          <w:tab w:val="num" w:pos="5760"/>
+        </w:tabs>
+        <w:ind w:left="5760" w:hanging="360"/>
+      </w:pPr>
+      <w:rPr>
+        <w:rFonts w:ascii="Wingdings" w:hAnsi="Wingdings" w:hint="default"/>
+        <w:sz w:val="20"/>
+      </w:rPr>
+    </w:lvl>
+    <w:lvl w:ilvl="8" w:tentative="1">
+      <w:start w:val="1"/>
+      <w:numFmt w:val="bullet"/>
+      <w:lvlText w:val=""/>
+      <w:lvlJc w:val="left"/>
+      <w:pPr>
+        <w:tabs>
+          <w:tab w:val="num" w:pos="6480"/>
+        </w:tabs>
+        <w:ind w:left="6480" w:hanging="360"/>
+      </w:pPr>
+      <w:rPr>
+        <w:rFonts w:ascii="Wingdings" w:hAnsi="Wingdings" w:hint="default"/>
+        <w:sz w:val="20"/>
+      </w:rPr>
+    </w:lvl>
+  </w:abstractNum>
   <w:num w:numId="1" w16cid:durableId="602610969">
     <w:abstractNumId w:val="0"/>
+  </w:num>
+  <w:num w:numId="2" w16cid:durableId="1077946779">
+    <w:abstractNumId w:val="2"/>
+  </w:num>
+  <w:num w:numId="3" w16cid:durableId="1482771118">
+    <w:abstractNumId w:val="5"/>
+  </w:num>
+  <w:num w:numId="4" w16cid:durableId="616840473">
+    <w:abstractNumId w:val="4"/>
+  </w:num>
+  <w:num w:numId="5" w16cid:durableId="1976712282">
+    <w:abstractNumId w:val="3"/>
+  </w:num>
+  <w:num w:numId="6" w16cid:durableId="441147584">
+    <w:abstractNumId w:val="1"/>
   </w:num>
 </w:numbering>
 </file>

</xml_diff>